<commit_message>
Final draft of intrusion paper
</commit_message>
<xml_diff>
--- a/docs/Supplementary Material.docx
+++ b/docs/Supplementary Material.docx
@@ -15,10 +15,1414 @@
         <w:pStyle w:val="Heading2"/>
       </w:pPr>
       <w:r>
-        <w:t xml:space="preserve">Participant-level Model Fits </w:t>
+        <w:t>Parameter Estimates of Models across Presentation Conditions</w:t>
+      </w:r>
+    </w:p>
+    <w:p>
+      <w:r>
+        <w:tab/>
+        <w:t xml:space="preserve">In addition to finding no significant difference in the mean absolute response error between the sequential and simultaneous presentations conditions Experiment 1, we also compared the fitted parameter values for each model across the conditions. </w:t>
       </w:r>
       <w:r>
-        <w:t xml:space="preserve">to Experiment 1 </w:t>
+        <w:t>For the simplest model</w:t>
+      </w:r>
+      <w:r>
+        <w:t xml:space="preserve"> (Pure Guess)</w:t>
+      </w:r>
+      <w:r>
+        <w:t xml:space="preserve"> there was no significant difference between the presentation conditions for either the precision of memory, </w:t>
+      </w:r>
+      <w:proofErr w:type="gramStart"/>
+      <w:r>
+        <w:rPr>
+          <w:i/>
+          <w:iCs/>
+        </w:rPr>
+        <w:t>t</w:t>
+      </w:r>
+      <w:r>
+        <w:t>(</w:t>
+      </w:r>
+      <w:proofErr w:type="gramEnd"/>
+      <w:r>
+        <w:t xml:space="preserve">34) = </w:t>
+      </w:r>
+      <w:r>
+        <w:t>0.68</w:t>
+      </w:r>
+      <w:r>
+        <w:t xml:space="preserve">, </w:t>
+      </w:r>
+      <w:r>
+        <w:rPr>
+          <w:i/>
+          <w:iCs/>
+        </w:rPr>
+        <w:t>p</w:t>
+      </w:r>
+      <w:r>
+        <w:t xml:space="preserve"> = .</w:t>
+      </w:r>
+      <w:r>
+        <w:t>502, or the proportion of guesses,</w:t>
+      </w:r>
+      <w:r>
+        <w:t xml:space="preserve"> </w:t>
+      </w:r>
+      <w:r>
+        <w:rPr>
+          <w:i/>
+          <w:iCs/>
+        </w:rPr>
+        <w:t>t</w:t>
+      </w:r>
+      <w:r>
+        <w:t>(34) = 0.</w:t>
+      </w:r>
+      <w:r>
+        <w:t>75</w:t>
+      </w:r>
+      <w:r>
+        <w:t xml:space="preserve">, </w:t>
+      </w:r>
+      <w:r>
+        <w:rPr>
+          <w:i/>
+          <w:iCs/>
+        </w:rPr>
+        <w:t>p</w:t>
+      </w:r>
+      <w:r>
+        <w:t xml:space="preserve"> = .</w:t>
+      </w:r>
+      <w:r>
+        <w:t>459</w:t>
+      </w:r>
+      <w:r>
+        <w:t>.</w:t>
+      </w:r>
+      <w:r>
+        <w:t xml:space="preserve"> </w:t>
+      </w:r>
+      <w:r>
+        <w:t>Adding intrusions to the</w:t>
+      </w:r>
+      <w:r>
+        <w:t xml:space="preserve"> model (Intrusion + Guessing), </w:t>
+      </w:r>
+      <w:r>
+        <w:t>there was no significant difference between the conditions in terms of</w:t>
+      </w:r>
+      <w:r>
+        <w:t xml:space="preserve"> precision </w:t>
+      </w:r>
+      <w:proofErr w:type="gramStart"/>
+      <w:r>
+        <w:rPr>
+          <w:i/>
+          <w:iCs/>
+        </w:rPr>
+        <w:t>t</w:t>
+      </w:r>
+      <w:r>
+        <w:t>(</w:t>
+      </w:r>
+      <w:proofErr w:type="gramEnd"/>
+      <w:r>
+        <w:t>34) = 0.</w:t>
+      </w:r>
+      <w:r>
+        <w:t>134</w:t>
+      </w:r>
+      <w:r>
+        <w:t xml:space="preserve">, </w:t>
+      </w:r>
+      <w:r>
+        <w:rPr>
+          <w:i/>
+          <w:iCs/>
+        </w:rPr>
+        <w:t>p</w:t>
+      </w:r>
+      <w:r>
+        <w:t xml:space="preserve"> = .</w:t>
+      </w:r>
+      <w:r>
+        <w:t xml:space="preserve">894, </w:t>
+      </w:r>
+      <w:r>
+        <w:t xml:space="preserve">proportion of guesses </w:t>
+      </w:r>
+      <w:r>
+        <w:rPr>
+          <w:i/>
+          <w:iCs/>
+        </w:rPr>
+        <w:t>t</w:t>
+      </w:r>
+      <w:r>
+        <w:t>(34) = 0.</w:t>
+      </w:r>
+      <w:r>
+        <w:t>07</w:t>
+      </w:r>
+      <w:r>
+        <w:t xml:space="preserve">, </w:t>
+      </w:r>
+      <w:r>
+        <w:rPr>
+          <w:i/>
+          <w:iCs/>
+        </w:rPr>
+        <w:t>p</w:t>
+      </w:r>
+      <w:r>
+        <w:t xml:space="preserve"> = .</w:t>
+      </w:r>
+      <w:r>
+        <w:t xml:space="preserve">946, and proportion of intrusions </w:t>
+      </w:r>
+      <w:r>
+        <w:rPr>
+          <w:i/>
+          <w:iCs/>
+        </w:rPr>
+        <w:t>t</w:t>
+      </w:r>
+      <w:r>
+        <w:t xml:space="preserve">(34) = </w:t>
+      </w:r>
+      <w:r>
+        <w:t>1</w:t>
+      </w:r>
+      <w:r>
+        <w:t>.</w:t>
+      </w:r>
+      <w:r>
+        <w:t>81</w:t>
+      </w:r>
+      <w:r>
+        <w:t xml:space="preserve">, </w:t>
+      </w:r>
+      <w:r>
+        <w:rPr>
+          <w:i/>
+          <w:iCs/>
+        </w:rPr>
+        <w:t>p</w:t>
+      </w:r>
+      <w:r>
+        <w:t xml:space="preserve"> = .</w:t>
+      </w:r>
+      <w:r>
+        <w:t>08.</w:t>
+      </w:r>
+      <w:r>
+        <w:t xml:space="preserve"> Mean and standard deviation </w:t>
+      </w:r>
+      <w:r>
+        <w:t xml:space="preserve">values </w:t>
+      </w:r>
+      <w:r>
+        <w:t>for each parameter estimate and experimental condition are shown in Table 1.</w:t>
+      </w:r>
+    </w:p>
+    <w:tbl>
+      <w:tblPr>
+        <w:tblW w:w="8169" w:type="dxa"/>
+        <w:jc w:val="center"/>
+        <w:tblLook w:val="04A0" w:firstRow="1" w:lastRow="0" w:firstColumn="1" w:lastColumn="0" w:noHBand="0" w:noVBand="1"/>
+      </w:tblPr>
+      <w:tblGrid>
+        <w:gridCol w:w="2730"/>
+        <w:gridCol w:w="879"/>
+        <w:gridCol w:w="1139"/>
+        <w:gridCol w:w="1141"/>
+        <w:gridCol w:w="1139"/>
+        <w:gridCol w:w="1141"/>
+      </w:tblGrid>
+      <w:tr>
+        <w:trPr>
+          <w:trHeight w:val="345"/>
+          <w:jc w:val="center"/>
+        </w:trPr>
+        <w:tc>
+          <w:tcPr>
+            <w:tcW w:w="3609" w:type="dxa"/>
+            <w:gridSpan w:val="2"/>
+            <w:vMerge w:val="restart"/>
+            <w:tcBorders>
+              <w:top w:val="single" w:sz="4" w:space="0" w:color="auto"/>
+            </w:tcBorders>
+            <w:shd w:val="clear" w:color="auto" w:fill="auto"/>
+            <w:noWrap/>
+            <w:vAlign w:val="bottom"/>
+            <w:hideMark/>
+          </w:tcPr>
+          <w:p>
+            <w:pPr>
+              <w:spacing w:after="0" w:line="240" w:lineRule="auto"/>
+              <w:jc w:val="center"/>
+              <w:rPr>
+                <w:rFonts w:eastAsia="Times New Roman" w:cs="Times New Roman"/>
+                <w:b/>
+                <w:bCs/>
+                <w:szCs w:val="24"/>
+              </w:rPr>
+            </w:pPr>
+            <w:r>
+              <w:rPr>
+                <w:rFonts w:eastAsia="Times New Roman" w:cs="Times New Roman"/>
+                <w:b/>
+                <w:bCs/>
+                <w:szCs w:val="24"/>
+              </w:rPr>
+              <w:t>Parameter</w:t>
+            </w:r>
+          </w:p>
+        </w:tc>
+        <w:tc>
+          <w:tcPr>
+            <w:tcW w:w="2280" w:type="dxa"/>
+            <w:gridSpan w:val="2"/>
+            <w:tcBorders>
+              <w:top w:val="single" w:sz="4" w:space="0" w:color="auto"/>
+            </w:tcBorders>
+            <w:shd w:val="clear" w:color="auto" w:fill="auto"/>
+            <w:noWrap/>
+            <w:vAlign w:val="bottom"/>
+            <w:hideMark/>
+          </w:tcPr>
+          <w:p>
+            <w:pPr>
+              <w:spacing w:after="0" w:line="240" w:lineRule="auto"/>
+              <w:jc w:val="center"/>
+              <w:rPr>
+                <w:rFonts w:eastAsia="Times New Roman" w:cs="Times New Roman"/>
+                <w:b/>
+                <w:bCs/>
+                <w:color w:val="000000"/>
+                <w:szCs w:val="24"/>
+              </w:rPr>
+            </w:pPr>
+            <w:r>
+              <w:rPr>
+                <w:rFonts w:eastAsia="Times New Roman" w:cs="Times New Roman"/>
+                <w:b/>
+                <w:bCs/>
+                <w:color w:val="000000"/>
+                <w:szCs w:val="24"/>
+              </w:rPr>
+              <w:t>Simultaneous</w:t>
+            </w:r>
+          </w:p>
+        </w:tc>
+        <w:tc>
+          <w:tcPr>
+            <w:tcW w:w="2280" w:type="dxa"/>
+            <w:gridSpan w:val="2"/>
+            <w:tcBorders>
+              <w:top w:val="single" w:sz="4" w:space="0" w:color="auto"/>
+            </w:tcBorders>
+            <w:shd w:val="clear" w:color="auto" w:fill="auto"/>
+            <w:noWrap/>
+            <w:vAlign w:val="bottom"/>
+            <w:hideMark/>
+          </w:tcPr>
+          <w:p>
+            <w:pPr>
+              <w:spacing w:after="0" w:line="240" w:lineRule="auto"/>
+              <w:jc w:val="center"/>
+              <w:rPr>
+                <w:rFonts w:eastAsia="Times New Roman" w:cs="Times New Roman"/>
+                <w:b/>
+                <w:bCs/>
+                <w:color w:val="000000"/>
+                <w:szCs w:val="24"/>
+              </w:rPr>
+            </w:pPr>
+            <w:r>
+              <w:rPr>
+                <w:rFonts w:eastAsia="Times New Roman" w:cs="Times New Roman"/>
+                <w:b/>
+                <w:bCs/>
+                <w:color w:val="000000"/>
+                <w:szCs w:val="24"/>
+              </w:rPr>
+              <w:t>Sequential</w:t>
+            </w:r>
+          </w:p>
+        </w:tc>
+      </w:tr>
+      <w:tr>
+        <w:trPr>
+          <w:trHeight w:val="345"/>
+          <w:jc w:val="center"/>
+        </w:trPr>
+        <w:tc>
+          <w:tcPr>
+            <w:tcW w:w="3609" w:type="dxa"/>
+            <w:gridSpan w:val="2"/>
+            <w:vMerge/>
+            <w:tcBorders>
+              <w:bottom w:val="single" w:sz="4" w:space="0" w:color="auto"/>
+            </w:tcBorders>
+            <w:vAlign w:val="center"/>
+            <w:hideMark/>
+          </w:tcPr>
+          <w:p>
+            <w:pPr>
+              <w:spacing w:after="0" w:line="240" w:lineRule="auto"/>
+              <w:jc w:val="center"/>
+              <w:rPr>
+                <w:rFonts w:eastAsia="Times New Roman" w:cs="Times New Roman"/>
+                <w:szCs w:val="24"/>
+              </w:rPr>
+            </w:pPr>
+          </w:p>
+        </w:tc>
+        <w:tc>
+          <w:tcPr>
+            <w:tcW w:w="1139" w:type="dxa"/>
+            <w:tcBorders>
+              <w:bottom w:val="single" w:sz="4" w:space="0" w:color="auto"/>
+            </w:tcBorders>
+            <w:shd w:val="clear" w:color="auto" w:fill="auto"/>
+            <w:noWrap/>
+            <w:vAlign w:val="bottom"/>
+            <w:hideMark/>
+          </w:tcPr>
+          <w:p>
+            <w:pPr>
+              <w:spacing w:after="0" w:line="240" w:lineRule="auto"/>
+              <w:jc w:val="center"/>
+              <w:rPr>
+                <w:rFonts w:eastAsia="Times New Roman" w:cs="Times New Roman"/>
+                <w:color w:val="000000"/>
+                <w:szCs w:val="24"/>
+              </w:rPr>
+            </w:pPr>
+            <w:r>
+              <w:rPr>
+                <w:rFonts w:eastAsia="Times New Roman" w:cs="Times New Roman"/>
+                <w:color w:val="000000"/>
+                <w:szCs w:val="24"/>
+              </w:rPr>
+              <w:t>M</w:t>
+            </w:r>
+          </w:p>
+        </w:tc>
+        <w:tc>
+          <w:tcPr>
+            <w:tcW w:w="1140" w:type="dxa"/>
+            <w:tcBorders>
+              <w:bottom w:val="single" w:sz="4" w:space="0" w:color="auto"/>
+            </w:tcBorders>
+            <w:shd w:val="clear" w:color="auto" w:fill="auto"/>
+            <w:noWrap/>
+            <w:vAlign w:val="bottom"/>
+            <w:hideMark/>
+          </w:tcPr>
+          <w:p>
+            <w:pPr>
+              <w:spacing w:after="0" w:line="240" w:lineRule="auto"/>
+              <w:jc w:val="center"/>
+              <w:rPr>
+                <w:rFonts w:eastAsia="Times New Roman" w:cs="Times New Roman"/>
+                <w:color w:val="000000"/>
+                <w:szCs w:val="24"/>
+              </w:rPr>
+            </w:pPr>
+            <w:r>
+              <w:rPr>
+                <w:rFonts w:eastAsia="Times New Roman" w:cs="Times New Roman"/>
+                <w:color w:val="000000"/>
+                <w:szCs w:val="24"/>
+              </w:rPr>
+              <w:t>SD</w:t>
+            </w:r>
+          </w:p>
+        </w:tc>
+        <w:tc>
+          <w:tcPr>
+            <w:tcW w:w="1139" w:type="dxa"/>
+            <w:tcBorders>
+              <w:bottom w:val="single" w:sz="4" w:space="0" w:color="auto"/>
+            </w:tcBorders>
+            <w:shd w:val="clear" w:color="auto" w:fill="auto"/>
+            <w:noWrap/>
+            <w:vAlign w:val="bottom"/>
+            <w:hideMark/>
+          </w:tcPr>
+          <w:p>
+            <w:pPr>
+              <w:spacing w:after="0" w:line="240" w:lineRule="auto"/>
+              <w:jc w:val="center"/>
+              <w:rPr>
+                <w:rFonts w:eastAsia="Times New Roman" w:cs="Times New Roman"/>
+                <w:color w:val="000000"/>
+                <w:szCs w:val="24"/>
+              </w:rPr>
+            </w:pPr>
+            <w:r>
+              <w:rPr>
+                <w:rFonts w:eastAsia="Times New Roman" w:cs="Times New Roman"/>
+                <w:color w:val="000000"/>
+                <w:szCs w:val="24"/>
+              </w:rPr>
+              <w:t>M</w:t>
+            </w:r>
+          </w:p>
+        </w:tc>
+        <w:tc>
+          <w:tcPr>
+            <w:tcW w:w="1140" w:type="dxa"/>
+            <w:tcBorders>
+              <w:bottom w:val="single" w:sz="4" w:space="0" w:color="auto"/>
+            </w:tcBorders>
+            <w:shd w:val="clear" w:color="auto" w:fill="auto"/>
+            <w:noWrap/>
+            <w:vAlign w:val="bottom"/>
+            <w:hideMark/>
+          </w:tcPr>
+          <w:p>
+            <w:pPr>
+              <w:spacing w:after="0" w:line="240" w:lineRule="auto"/>
+              <w:jc w:val="center"/>
+              <w:rPr>
+                <w:rFonts w:eastAsia="Times New Roman" w:cs="Times New Roman"/>
+                <w:color w:val="000000"/>
+                <w:szCs w:val="24"/>
+              </w:rPr>
+            </w:pPr>
+            <w:r>
+              <w:rPr>
+                <w:rFonts w:eastAsia="Times New Roman" w:cs="Times New Roman"/>
+                <w:color w:val="000000"/>
+                <w:szCs w:val="24"/>
+              </w:rPr>
+              <w:t>SD</w:t>
+            </w:r>
+          </w:p>
+        </w:tc>
+      </w:tr>
+      <w:tr>
+        <w:trPr>
+          <w:trHeight w:val="392"/>
+          <w:jc w:val="center"/>
+        </w:trPr>
+        <w:tc>
+          <w:tcPr>
+            <w:tcW w:w="2730" w:type="dxa"/>
+            <w:vMerge w:val="restart"/>
+            <w:tcBorders>
+              <w:top w:val="single" w:sz="4" w:space="0" w:color="auto"/>
+            </w:tcBorders>
+            <w:shd w:val="clear" w:color="auto" w:fill="auto"/>
+            <w:noWrap/>
+            <w:vAlign w:val="bottom"/>
+            <w:hideMark/>
+          </w:tcPr>
+          <w:p>
+            <w:pPr>
+              <w:spacing w:after="0" w:line="240" w:lineRule="auto"/>
+              <w:jc w:val="center"/>
+              <w:rPr>
+                <w:rFonts w:eastAsia="Times New Roman" w:cs="Times New Roman"/>
+                <w:color w:val="000000"/>
+                <w:szCs w:val="24"/>
+              </w:rPr>
+            </w:pPr>
+            <w:r>
+              <w:rPr>
+                <w:rFonts w:eastAsia="Times New Roman" w:cs="Times New Roman"/>
+                <w:color w:val="000000"/>
+                <w:szCs w:val="24"/>
+              </w:rPr>
+              <w:t>Pure Guess</w:t>
+            </w:r>
+          </w:p>
+        </w:tc>
+        <w:tc>
+          <w:tcPr>
+            <w:tcW w:w="879" w:type="dxa"/>
+            <w:tcBorders>
+              <w:top w:val="single" w:sz="4" w:space="0" w:color="auto"/>
+            </w:tcBorders>
+            <w:shd w:val="clear" w:color="auto" w:fill="auto"/>
+            <w:noWrap/>
+            <w:vAlign w:val="bottom"/>
+            <w:hideMark/>
+          </w:tcPr>
+          <w:p>
+            <w:pPr>
+              <w:spacing w:after="0" w:line="240" w:lineRule="auto"/>
+              <w:jc w:val="center"/>
+              <w:rPr>
+                <w:rFonts w:eastAsia="Times New Roman" w:cs="Times New Roman"/>
+                <w:color w:val="000000"/>
+                <w:szCs w:val="24"/>
+              </w:rPr>
+            </w:pPr>
+            <w:r>
+              <w:rPr>
+                <w:rFonts w:eastAsia="Times New Roman" w:cs="Times New Roman"/>
+                <w:color w:val="000000"/>
+                <w:szCs w:val="24"/>
+              </w:rPr>
+              <w:t>κ</w:t>
+            </w:r>
+            <w:r>
+              <w:rPr>
+                <w:rFonts w:eastAsia="Times New Roman" w:cs="Times New Roman"/>
+                <w:color w:val="000000"/>
+                <w:szCs w:val="24"/>
+                <w:vertAlign w:val="subscript"/>
+              </w:rPr>
+              <w:t>1</w:t>
+            </w:r>
+          </w:p>
+        </w:tc>
+        <w:tc>
+          <w:tcPr>
+            <w:tcW w:w="1139" w:type="dxa"/>
+            <w:tcBorders>
+              <w:top w:val="single" w:sz="4" w:space="0" w:color="auto"/>
+            </w:tcBorders>
+            <w:shd w:val="clear" w:color="auto" w:fill="auto"/>
+            <w:noWrap/>
+            <w:vAlign w:val="bottom"/>
+            <w:hideMark/>
+          </w:tcPr>
+          <w:p>
+            <w:pPr>
+              <w:spacing w:after="0" w:line="240" w:lineRule="auto"/>
+              <w:jc w:val="center"/>
+              <w:rPr>
+                <w:rFonts w:eastAsia="Times New Roman" w:cs="Times New Roman"/>
+                <w:color w:val="000000"/>
+                <w:szCs w:val="24"/>
+              </w:rPr>
+            </w:pPr>
+            <w:r>
+              <w:rPr>
+                <w:rFonts w:eastAsia="Times New Roman" w:cs="Times New Roman"/>
+                <w:color w:val="000000"/>
+                <w:szCs w:val="24"/>
+              </w:rPr>
+              <w:t>17.15</w:t>
+            </w:r>
+          </w:p>
+        </w:tc>
+        <w:tc>
+          <w:tcPr>
+            <w:tcW w:w="1140" w:type="dxa"/>
+            <w:tcBorders>
+              <w:top w:val="single" w:sz="4" w:space="0" w:color="auto"/>
+            </w:tcBorders>
+            <w:shd w:val="clear" w:color="auto" w:fill="auto"/>
+            <w:noWrap/>
+            <w:vAlign w:val="bottom"/>
+            <w:hideMark/>
+          </w:tcPr>
+          <w:p>
+            <w:pPr>
+              <w:spacing w:after="0" w:line="240" w:lineRule="auto"/>
+              <w:jc w:val="center"/>
+              <w:rPr>
+                <w:rFonts w:eastAsia="Times New Roman" w:cs="Times New Roman"/>
+                <w:color w:val="000000"/>
+                <w:szCs w:val="24"/>
+              </w:rPr>
+            </w:pPr>
+            <w:r>
+              <w:rPr>
+                <w:rFonts w:eastAsia="Times New Roman" w:cs="Times New Roman"/>
+                <w:color w:val="000000"/>
+                <w:szCs w:val="24"/>
+              </w:rPr>
+              <w:t>15.63</w:t>
+            </w:r>
+          </w:p>
+        </w:tc>
+        <w:tc>
+          <w:tcPr>
+            <w:tcW w:w="1139" w:type="dxa"/>
+            <w:tcBorders>
+              <w:top w:val="single" w:sz="4" w:space="0" w:color="auto"/>
+            </w:tcBorders>
+            <w:shd w:val="clear" w:color="auto" w:fill="auto"/>
+            <w:noWrap/>
+            <w:vAlign w:val="bottom"/>
+            <w:hideMark/>
+          </w:tcPr>
+          <w:p>
+            <w:pPr>
+              <w:spacing w:after="0" w:line="240" w:lineRule="auto"/>
+              <w:jc w:val="center"/>
+              <w:rPr>
+                <w:rFonts w:eastAsia="Times New Roman" w:cs="Times New Roman"/>
+                <w:color w:val="000000"/>
+                <w:szCs w:val="24"/>
+              </w:rPr>
+            </w:pPr>
+            <w:r>
+              <w:rPr>
+                <w:rFonts w:eastAsia="Times New Roman" w:cs="Times New Roman"/>
+                <w:color w:val="000000"/>
+                <w:szCs w:val="24"/>
+              </w:rPr>
+              <w:t>22.20</w:t>
+            </w:r>
+          </w:p>
+        </w:tc>
+        <w:tc>
+          <w:tcPr>
+            <w:tcW w:w="1140" w:type="dxa"/>
+            <w:tcBorders>
+              <w:top w:val="single" w:sz="4" w:space="0" w:color="auto"/>
+            </w:tcBorders>
+            <w:shd w:val="clear" w:color="auto" w:fill="auto"/>
+            <w:noWrap/>
+            <w:vAlign w:val="bottom"/>
+            <w:hideMark/>
+          </w:tcPr>
+          <w:p>
+            <w:pPr>
+              <w:spacing w:after="0" w:line="240" w:lineRule="auto"/>
+              <w:jc w:val="center"/>
+              <w:rPr>
+                <w:rFonts w:eastAsia="Times New Roman" w:cs="Times New Roman"/>
+                <w:color w:val="000000"/>
+                <w:szCs w:val="24"/>
+              </w:rPr>
+            </w:pPr>
+            <w:r>
+              <w:rPr>
+                <w:rFonts w:eastAsia="Times New Roman" w:cs="Times New Roman"/>
+                <w:color w:val="000000"/>
+                <w:szCs w:val="24"/>
+              </w:rPr>
+              <w:t>27.93</w:t>
+            </w:r>
+          </w:p>
+        </w:tc>
+      </w:tr>
+      <w:tr>
+        <w:trPr>
+          <w:trHeight w:val="345"/>
+          <w:jc w:val="center"/>
+        </w:trPr>
+        <w:tc>
+          <w:tcPr>
+            <w:tcW w:w="2730" w:type="dxa"/>
+            <w:vMerge/>
+            <w:vAlign w:val="center"/>
+            <w:hideMark/>
+          </w:tcPr>
+          <w:p>
+            <w:pPr>
+              <w:spacing w:after="0" w:line="240" w:lineRule="auto"/>
+              <w:jc w:val="center"/>
+              <w:rPr>
+                <w:rFonts w:eastAsia="Times New Roman" w:cs="Times New Roman"/>
+                <w:color w:val="000000"/>
+                <w:szCs w:val="24"/>
+              </w:rPr>
+            </w:pPr>
+          </w:p>
+        </w:tc>
+        <w:tc>
+          <w:tcPr>
+            <w:tcW w:w="879" w:type="dxa"/>
+            <w:shd w:val="clear" w:color="auto" w:fill="auto"/>
+            <w:noWrap/>
+            <w:vAlign w:val="bottom"/>
+            <w:hideMark/>
+          </w:tcPr>
+          <w:p>
+            <w:pPr>
+              <w:spacing w:after="0" w:line="240" w:lineRule="auto"/>
+              <w:jc w:val="center"/>
+              <w:rPr>
+                <w:rFonts w:eastAsia="Times New Roman" w:cs="Times New Roman"/>
+                <w:color w:val="000000"/>
+                <w:szCs w:val="24"/>
+              </w:rPr>
+            </w:pPr>
+            <w:r>
+              <w:rPr>
+                <w:rFonts w:eastAsia="Times New Roman" w:cs="Times New Roman"/>
+                <w:color w:val="000000"/>
+                <w:szCs w:val="24"/>
+              </w:rPr>
+              <w:t>β</w:t>
+            </w:r>
+          </w:p>
+        </w:tc>
+        <w:tc>
+          <w:tcPr>
+            <w:tcW w:w="1139" w:type="dxa"/>
+            <w:shd w:val="clear" w:color="auto" w:fill="auto"/>
+            <w:noWrap/>
+            <w:vAlign w:val="bottom"/>
+            <w:hideMark/>
+          </w:tcPr>
+          <w:p>
+            <w:pPr>
+              <w:spacing w:after="0" w:line="240" w:lineRule="auto"/>
+              <w:jc w:val="center"/>
+              <w:rPr>
+                <w:rFonts w:eastAsia="Times New Roman" w:cs="Times New Roman"/>
+                <w:color w:val="000000"/>
+                <w:szCs w:val="24"/>
+              </w:rPr>
+            </w:pPr>
+            <w:r>
+              <w:rPr>
+                <w:rFonts w:eastAsia="Times New Roman" w:cs="Times New Roman"/>
+                <w:color w:val="000000"/>
+                <w:szCs w:val="24"/>
+              </w:rPr>
+              <w:t>0.58</w:t>
+            </w:r>
+          </w:p>
+        </w:tc>
+        <w:tc>
+          <w:tcPr>
+            <w:tcW w:w="1140" w:type="dxa"/>
+            <w:shd w:val="clear" w:color="auto" w:fill="auto"/>
+            <w:noWrap/>
+            <w:vAlign w:val="bottom"/>
+            <w:hideMark/>
+          </w:tcPr>
+          <w:p>
+            <w:pPr>
+              <w:spacing w:after="0" w:line="240" w:lineRule="auto"/>
+              <w:jc w:val="center"/>
+              <w:rPr>
+                <w:rFonts w:eastAsia="Times New Roman" w:cs="Times New Roman"/>
+                <w:color w:val="000000"/>
+                <w:szCs w:val="24"/>
+              </w:rPr>
+            </w:pPr>
+            <w:r>
+              <w:rPr>
+                <w:rFonts w:eastAsia="Times New Roman" w:cs="Times New Roman"/>
+                <w:color w:val="000000"/>
+                <w:szCs w:val="24"/>
+              </w:rPr>
+              <w:t>0.23</w:t>
+            </w:r>
+          </w:p>
+        </w:tc>
+        <w:tc>
+          <w:tcPr>
+            <w:tcW w:w="1139" w:type="dxa"/>
+            <w:shd w:val="clear" w:color="auto" w:fill="auto"/>
+            <w:noWrap/>
+            <w:vAlign w:val="bottom"/>
+            <w:hideMark/>
+          </w:tcPr>
+          <w:p>
+            <w:pPr>
+              <w:spacing w:after="0" w:line="240" w:lineRule="auto"/>
+              <w:jc w:val="center"/>
+              <w:rPr>
+                <w:rFonts w:eastAsia="Times New Roman" w:cs="Times New Roman"/>
+                <w:color w:val="000000"/>
+                <w:szCs w:val="24"/>
+              </w:rPr>
+            </w:pPr>
+            <w:r>
+              <w:rPr>
+                <w:rFonts w:eastAsia="Times New Roman" w:cs="Times New Roman"/>
+                <w:color w:val="000000"/>
+                <w:szCs w:val="24"/>
+              </w:rPr>
+              <w:t>0.63</w:t>
+            </w:r>
+          </w:p>
+        </w:tc>
+        <w:tc>
+          <w:tcPr>
+            <w:tcW w:w="1140" w:type="dxa"/>
+            <w:shd w:val="clear" w:color="auto" w:fill="auto"/>
+            <w:noWrap/>
+            <w:vAlign w:val="bottom"/>
+            <w:hideMark/>
+          </w:tcPr>
+          <w:p>
+            <w:pPr>
+              <w:spacing w:after="0" w:line="240" w:lineRule="auto"/>
+              <w:jc w:val="center"/>
+              <w:rPr>
+                <w:rFonts w:eastAsia="Times New Roman" w:cs="Times New Roman"/>
+                <w:color w:val="000000"/>
+                <w:szCs w:val="24"/>
+              </w:rPr>
+            </w:pPr>
+            <w:r>
+              <w:rPr>
+                <w:rFonts w:eastAsia="Times New Roman" w:cs="Times New Roman"/>
+                <w:color w:val="000000"/>
+                <w:szCs w:val="24"/>
+              </w:rPr>
+              <w:t>0.23</w:t>
+            </w:r>
+          </w:p>
+        </w:tc>
+      </w:tr>
+      <w:tr>
+        <w:trPr>
+          <w:trHeight w:val="392"/>
+          <w:jc w:val="center"/>
+        </w:trPr>
+        <w:tc>
+          <w:tcPr>
+            <w:tcW w:w="2730" w:type="dxa"/>
+            <w:vMerge w:val="restart"/>
+            <w:shd w:val="clear" w:color="auto" w:fill="auto"/>
+            <w:noWrap/>
+            <w:vAlign w:val="bottom"/>
+            <w:hideMark/>
+          </w:tcPr>
+          <w:p>
+            <w:pPr>
+              <w:spacing w:after="0" w:line="240" w:lineRule="auto"/>
+              <w:jc w:val="center"/>
+              <w:rPr>
+                <w:rFonts w:eastAsia="Times New Roman" w:cs="Times New Roman"/>
+                <w:color w:val="000000"/>
+                <w:szCs w:val="24"/>
+              </w:rPr>
+            </w:pPr>
+            <w:r>
+              <w:rPr>
+                <w:rFonts w:eastAsia="Times New Roman" w:cs="Times New Roman"/>
+                <w:color w:val="000000"/>
+                <w:szCs w:val="24"/>
+              </w:rPr>
+              <w:t>Intrusion + Guessing</w:t>
+            </w:r>
+          </w:p>
+        </w:tc>
+        <w:tc>
+          <w:tcPr>
+            <w:tcW w:w="879" w:type="dxa"/>
+            <w:shd w:val="clear" w:color="auto" w:fill="auto"/>
+            <w:noWrap/>
+            <w:vAlign w:val="bottom"/>
+            <w:hideMark/>
+          </w:tcPr>
+          <w:p>
+            <w:pPr>
+              <w:spacing w:after="0" w:line="240" w:lineRule="auto"/>
+              <w:jc w:val="center"/>
+              <w:rPr>
+                <w:rFonts w:eastAsia="Times New Roman" w:cs="Times New Roman"/>
+                <w:color w:val="000000"/>
+                <w:szCs w:val="24"/>
+              </w:rPr>
+            </w:pPr>
+            <w:r>
+              <w:rPr>
+                <w:rFonts w:eastAsia="Times New Roman" w:cs="Times New Roman"/>
+                <w:color w:val="000000"/>
+                <w:szCs w:val="24"/>
+              </w:rPr>
+              <w:t>κ</w:t>
+            </w:r>
+            <w:r>
+              <w:rPr>
+                <w:rFonts w:eastAsia="Times New Roman" w:cs="Times New Roman"/>
+                <w:color w:val="000000"/>
+                <w:szCs w:val="24"/>
+                <w:vertAlign w:val="subscript"/>
+              </w:rPr>
+              <w:t>1</w:t>
+            </w:r>
+          </w:p>
+        </w:tc>
+        <w:tc>
+          <w:tcPr>
+            <w:tcW w:w="1139" w:type="dxa"/>
+            <w:shd w:val="clear" w:color="auto" w:fill="auto"/>
+            <w:noWrap/>
+            <w:vAlign w:val="bottom"/>
+            <w:hideMark/>
+          </w:tcPr>
+          <w:p>
+            <w:pPr>
+              <w:spacing w:after="0" w:line="240" w:lineRule="auto"/>
+              <w:jc w:val="center"/>
+              <w:rPr>
+                <w:rFonts w:eastAsia="Times New Roman" w:cs="Times New Roman"/>
+                <w:color w:val="000000"/>
+                <w:szCs w:val="24"/>
+              </w:rPr>
+            </w:pPr>
+            <w:r>
+              <w:rPr>
+                <w:rFonts w:eastAsia="Times New Roman" w:cs="Times New Roman"/>
+                <w:color w:val="000000"/>
+                <w:szCs w:val="24"/>
+              </w:rPr>
+              <w:t>15.02</w:t>
+            </w:r>
+          </w:p>
+        </w:tc>
+        <w:tc>
+          <w:tcPr>
+            <w:tcW w:w="1140" w:type="dxa"/>
+            <w:shd w:val="clear" w:color="auto" w:fill="auto"/>
+            <w:noWrap/>
+            <w:vAlign w:val="bottom"/>
+            <w:hideMark/>
+          </w:tcPr>
+          <w:p>
+            <w:pPr>
+              <w:spacing w:after="0" w:line="240" w:lineRule="auto"/>
+              <w:jc w:val="center"/>
+              <w:rPr>
+                <w:rFonts w:eastAsia="Times New Roman" w:cs="Times New Roman"/>
+                <w:color w:val="000000"/>
+                <w:szCs w:val="24"/>
+              </w:rPr>
+            </w:pPr>
+            <w:r>
+              <w:rPr>
+                <w:rFonts w:eastAsia="Times New Roman" w:cs="Times New Roman"/>
+                <w:color w:val="000000"/>
+                <w:szCs w:val="24"/>
+              </w:rPr>
+              <w:t>11.75</w:t>
+            </w:r>
+          </w:p>
+        </w:tc>
+        <w:tc>
+          <w:tcPr>
+            <w:tcW w:w="1139" w:type="dxa"/>
+            <w:shd w:val="clear" w:color="auto" w:fill="auto"/>
+            <w:noWrap/>
+            <w:vAlign w:val="bottom"/>
+            <w:hideMark/>
+          </w:tcPr>
+          <w:p>
+            <w:pPr>
+              <w:spacing w:after="0" w:line="240" w:lineRule="auto"/>
+              <w:jc w:val="center"/>
+              <w:rPr>
+                <w:rFonts w:eastAsia="Times New Roman" w:cs="Times New Roman"/>
+                <w:color w:val="000000"/>
+                <w:szCs w:val="24"/>
+              </w:rPr>
+            </w:pPr>
+            <w:r>
+              <w:rPr>
+                <w:rFonts w:eastAsia="Times New Roman" w:cs="Times New Roman"/>
+                <w:color w:val="000000"/>
+                <w:szCs w:val="24"/>
+              </w:rPr>
+              <w:t>15.43</w:t>
+            </w:r>
+          </w:p>
+        </w:tc>
+        <w:tc>
+          <w:tcPr>
+            <w:tcW w:w="1140" w:type="dxa"/>
+            <w:shd w:val="clear" w:color="auto" w:fill="auto"/>
+            <w:noWrap/>
+            <w:vAlign w:val="bottom"/>
+            <w:hideMark/>
+          </w:tcPr>
+          <w:p>
+            <w:pPr>
+              <w:spacing w:after="0" w:line="240" w:lineRule="auto"/>
+              <w:jc w:val="center"/>
+              <w:rPr>
+                <w:rFonts w:eastAsia="Times New Roman" w:cs="Times New Roman"/>
+                <w:color w:val="000000"/>
+                <w:szCs w:val="24"/>
+              </w:rPr>
+            </w:pPr>
+            <w:r>
+              <w:rPr>
+                <w:rFonts w:eastAsia="Times New Roman" w:cs="Times New Roman"/>
+                <w:color w:val="000000"/>
+                <w:szCs w:val="24"/>
+              </w:rPr>
+              <w:t>5.50</w:t>
+            </w:r>
+          </w:p>
+        </w:tc>
+      </w:tr>
+      <w:tr>
+        <w:trPr>
+          <w:trHeight w:val="345"/>
+          <w:jc w:val="center"/>
+        </w:trPr>
+        <w:tc>
+          <w:tcPr>
+            <w:tcW w:w="2730" w:type="dxa"/>
+            <w:vMerge/>
+            <w:vAlign w:val="center"/>
+            <w:hideMark/>
+          </w:tcPr>
+          <w:p>
+            <w:pPr>
+              <w:spacing w:after="0" w:line="240" w:lineRule="auto"/>
+              <w:jc w:val="center"/>
+              <w:rPr>
+                <w:rFonts w:eastAsia="Times New Roman" w:cs="Times New Roman"/>
+                <w:color w:val="000000"/>
+                <w:szCs w:val="24"/>
+              </w:rPr>
+            </w:pPr>
+          </w:p>
+        </w:tc>
+        <w:tc>
+          <w:tcPr>
+            <w:tcW w:w="879" w:type="dxa"/>
+            <w:shd w:val="clear" w:color="auto" w:fill="auto"/>
+            <w:noWrap/>
+            <w:vAlign w:val="bottom"/>
+            <w:hideMark/>
+          </w:tcPr>
+          <w:p>
+            <w:pPr>
+              <w:spacing w:after="0" w:line="240" w:lineRule="auto"/>
+              <w:jc w:val="center"/>
+              <w:rPr>
+                <w:rFonts w:eastAsia="Times New Roman" w:cs="Times New Roman"/>
+                <w:color w:val="000000"/>
+                <w:szCs w:val="24"/>
+              </w:rPr>
+            </w:pPr>
+            <w:r>
+              <w:rPr>
+                <w:rFonts w:eastAsia="Times New Roman" w:cs="Times New Roman"/>
+                <w:color w:val="000000"/>
+                <w:szCs w:val="24"/>
+              </w:rPr>
+              <w:t>β</w:t>
+            </w:r>
+          </w:p>
+        </w:tc>
+        <w:tc>
+          <w:tcPr>
+            <w:tcW w:w="1139" w:type="dxa"/>
+            <w:shd w:val="clear" w:color="auto" w:fill="auto"/>
+            <w:noWrap/>
+            <w:vAlign w:val="bottom"/>
+            <w:hideMark/>
+          </w:tcPr>
+          <w:p>
+            <w:pPr>
+              <w:spacing w:after="0" w:line="240" w:lineRule="auto"/>
+              <w:jc w:val="center"/>
+              <w:rPr>
+                <w:rFonts w:eastAsia="Times New Roman" w:cs="Times New Roman"/>
+                <w:color w:val="000000"/>
+                <w:szCs w:val="24"/>
+              </w:rPr>
+            </w:pPr>
+            <w:r>
+              <w:rPr>
+                <w:rFonts w:eastAsia="Times New Roman" w:cs="Times New Roman"/>
+                <w:color w:val="000000"/>
+                <w:szCs w:val="24"/>
+              </w:rPr>
+              <w:t>0.45</w:t>
+            </w:r>
+          </w:p>
+        </w:tc>
+        <w:tc>
+          <w:tcPr>
+            <w:tcW w:w="1140" w:type="dxa"/>
+            <w:shd w:val="clear" w:color="auto" w:fill="auto"/>
+            <w:noWrap/>
+            <w:vAlign w:val="bottom"/>
+            <w:hideMark/>
+          </w:tcPr>
+          <w:p>
+            <w:pPr>
+              <w:spacing w:after="0" w:line="240" w:lineRule="auto"/>
+              <w:jc w:val="center"/>
+              <w:rPr>
+                <w:rFonts w:eastAsia="Times New Roman" w:cs="Times New Roman"/>
+                <w:color w:val="000000"/>
+                <w:szCs w:val="24"/>
+              </w:rPr>
+            </w:pPr>
+            <w:r>
+              <w:rPr>
+                <w:rFonts w:eastAsia="Times New Roman" w:cs="Times New Roman"/>
+                <w:color w:val="000000"/>
+                <w:szCs w:val="24"/>
+              </w:rPr>
+              <w:t>0.21</w:t>
+            </w:r>
+          </w:p>
+        </w:tc>
+        <w:tc>
+          <w:tcPr>
+            <w:tcW w:w="1139" w:type="dxa"/>
+            <w:shd w:val="clear" w:color="auto" w:fill="auto"/>
+            <w:noWrap/>
+            <w:vAlign w:val="bottom"/>
+            <w:hideMark/>
+          </w:tcPr>
+          <w:p>
+            <w:pPr>
+              <w:spacing w:after="0" w:line="240" w:lineRule="auto"/>
+              <w:jc w:val="center"/>
+              <w:rPr>
+                <w:rFonts w:eastAsia="Times New Roman" w:cs="Times New Roman"/>
+                <w:color w:val="000000"/>
+                <w:szCs w:val="24"/>
+              </w:rPr>
+            </w:pPr>
+            <w:r>
+              <w:rPr>
+                <w:rFonts w:eastAsia="Times New Roman" w:cs="Times New Roman"/>
+                <w:color w:val="000000"/>
+                <w:szCs w:val="24"/>
+              </w:rPr>
+              <w:t>0.45</w:t>
+            </w:r>
+          </w:p>
+        </w:tc>
+        <w:tc>
+          <w:tcPr>
+            <w:tcW w:w="1140" w:type="dxa"/>
+            <w:shd w:val="clear" w:color="auto" w:fill="auto"/>
+            <w:noWrap/>
+            <w:vAlign w:val="bottom"/>
+            <w:hideMark/>
+          </w:tcPr>
+          <w:p>
+            <w:pPr>
+              <w:spacing w:after="0" w:line="240" w:lineRule="auto"/>
+              <w:jc w:val="center"/>
+              <w:rPr>
+                <w:rFonts w:eastAsia="Times New Roman" w:cs="Times New Roman"/>
+                <w:color w:val="000000"/>
+                <w:szCs w:val="24"/>
+              </w:rPr>
+            </w:pPr>
+            <w:r>
+              <w:rPr>
+                <w:rFonts w:eastAsia="Times New Roman" w:cs="Times New Roman"/>
+                <w:color w:val="000000"/>
+                <w:szCs w:val="24"/>
+              </w:rPr>
+              <w:t>0.20</w:t>
+            </w:r>
+          </w:p>
+        </w:tc>
+      </w:tr>
+      <w:tr>
+        <w:trPr>
+          <w:trHeight w:val="345"/>
+          <w:jc w:val="center"/>
+        </w:trPr>
+        <w:tc>
+          <w:tcPr>
+            <w:tcW w:w="2730" w:type="dxa"/>
+            <w:vMerge/>
+            <w:tcBorders>
+              <w:bottom w:val="single" w:sz="4" w:space="0" w:color="auto"/>
+            </w:tcBorders>
+            <w:vAlign w:val="center"/>
+            <w:hideMark/>
+          </w:tcPr>
+          <w:p>
+            <w:pPr>
+              <w:spacing w:after="0" w:line="240" w:lineRule="auto"/>
+              <w:jc w:val="center"/>
+              <w:rPr>
+                <w:rFonts w:eastAsia="Times New Roman" w:cs="Times New Roman"/>
+                <w:color w:val="000000"/>
+                <w:szCs w:val="24"/>
+              </w:rPr>
+            </w:pPr>
+          </w:p>
+        </w:tc>
+        <w:tc>
+          <w:tcPr>
+            <w:tcW w:w="879" w:type="dxa"/>
+            <w:tcBorders>
+              <w:bottom w:val="single" w:sz="4" w:space="0" w:color="auto"/>
+            </w:tcBorders>
+            <w:shd w:val="clear" w:color="auto" w:fill="auto"/>
+            <w:noWrap/>
+            <w:vAlign w:val="bottom"/>
+            <w:hideMark/>
+          </w:tcPr>
+          <w:p>
+            <w:pPr>
+              <w:spacing w:after="0" w:line="240" w:lineRule="auto"/>
+              <w:jc w:val="center"/>
+              <w:rPr>
+                <w:rFonts w:eastAsia="Times New Roman" w:cs="Times New Roman"/>
+                <w:color w:val="000000"/>
+                <w:szCs w:val="24"/>
+              </w:rPr>
+            </w:pPr>
+            <w:r>
+              <w:rPr>
+                <w:rFonts w:eastAsia="Times New Roman" w:cs="Times New Roman"/>
+                <w:color w:val="000000"/>
+                <w:szCs w:val="24"/>
+              </w:rPr>
+              <w:t>γ</w:t>
+            </w:r>
+          </w:p>
+        </w:tc>
+        <w:tc>
+          <w:tcPr>
+            <w:tcW w:w="1139" w:type="dxa"/>
+            <w:tcBorders>
+              <w:bottom w:val="single" w:sz="4" w:space="0" w:color="auto"/>
+            </w:tcBorders>
+            <w:shd w:val="clear" w:color="auto" w:fill="auto"/>
+            <w:noWrap/>
+            <w:vAlign w:val="bottom"/>
+            <w:hideMark/>
+          </w:tcPr>
+          <w:p>
+            <w:pPr>
+              <w:spacing w:after="0" w:line="240" w:lineRule="auto"/>
+              <w:jc w:val="center"/>
+              <w:rPr>
+                <w:rFonts w:eastAsia="Times New Roman" w:cs="Times New Roman"/>
+                <w:color w:val="000000"/>
+                <w:szCs w:val="24"/>
+              </w:rPr>
+            </w:pPr>
+            <w:r>
+              <w:rPr>
+                <w:rFonts w:eastAsia="Times New Roman" w:cs="Times New Roman"/>
+                <w:color w:val="000000"/>
+                <w:szCs w:val="24"/>
+              </w:rPr>
+              <w:t>0.12</w:t>
+            </w:r>
+          </w:p>
+        </w:tc>
+        <w:tc>
+          <w:tcPr>
+            <w:tcW w:w="1140" w:type="dxa"/>
+            <w:tcBorders>
+              <w:bottom w:val="single" w:sz="4" w:space="0" w:color="auto"/>
+            </w:tcBorders>
+            <w:shd w:val="clear" w:color="auto" w:fill="auto"/>
+            <w:noWrap/>
+            <w:vAlign w:val="bottom"/>
+            <w:hideMark/>
+          </w:tcPr>
+          <w:p>
+            <w:pPr>
+              <w:spacing w:after="0" w:line="240" w:lineRule="auto"/>
+              <w:jc w:val="center"/>
+              <w:rPr>
+                <w:rFonts w:eastAsia="Times New Roman" w:cs="Times New Roman"/>
+                <w:color w:val="000000"/>
+                <w:szCs w:val="24"/>
+              </w:rPr>
+            </w:pPr>
+            <w:r>
+              <w:rPr>
+                <w:rFonts w:eastAsia="Times New Roman" w:cs="Times New Roman"/>
+                <w:color w:val="000000"/>
+                <w:szCs w:val="24"/>
+              </w:rPr>
+              <w:t>0.88</w:t>
+            </w:r>
+          </w:p>
+        </w:tc>
+        <w:tc>
+          <w:tcPr>
+            <w:tcW w:w="1139" w:type="dxa"/>
+            <w:tcBorders>
+              <w:bottom w:val="single" w:sz="4" w:space="0" w:color="auto"/>
+            </w:tcBorders>
+            <w:shd w:val="clear" w:color="auto" w:fill="auto"/>
+            <w:noWrap/>
+            <w:vAlign w:val="bottom"/>
+            <w:hideMark/>
+          </w:tcPr>
+          <w:p>
+            <w:pPr>
+              <w:spacing w:after="0" w:line="240" w:lineRule="auto"/>
+              <w:jc w:val="center"/>
+              <w:rPr>
+                <w:rFonts w:eastAsia="Times New Roman" w:cs="Times New Roman"/>
+                <w:color w:val="000000"/>
+                <w:szCs w:val="24"/>
+              </w:rPr>
+            </w:pPr>
+            <w:r>
+              <w:rPr>
+                <w:rFonts w:eastAsia="Times New Roman" w:cs="Times New Roman"/>
+                <w:color w:val="000000"/>
+                <w:szCs w:val="24"/>
+              </w:rPr>
+              <w:t>0.19</w:t>
+            </w:r>
+          </w:p>
+        </w:tc>
+        <w:tc>
+          <w:tcPr>
+            <w:tcW w:w="1140" w:type="dxa"/>
+            <w:tcBorders>
+              <w:bottom w:val="single" w:sz="4" w:space="0" w:color="auto"/>
+            </w:tcBorders>
+            <w:shd w:val="clear" w:color="auto" w:fill="auto"/>
+            <w:noWrap/>
+            <w:vAlign w:val="bottom"/>
+            <w:hideMark/>
+          </w:tcPr>
+          <w:p>
+            <w:pPr>
+              <w:spacing w:after="0" w:line="240" w:lineRule="auto"/>
+              <w:jc w:val="center"/>
+              <w:rPr>
+                <w:rFonts w:eastAsia="Times New Roman" w:cs="Times New Roman"/>
+                <w:color w:val="000000"/>
+                <w:szCs w:val="24"/>
+              </w:rPr>
+            </w:pPr>
+            <w:r>
+              <w:rPr>
+                <w:rFonts w:eastAsia="Times New Roman" w:cs="Times New Roman"/>
+                <w:color w:val="000000"/>
+                <w:szCs w:val="24"/>
+              </w:rPr>
+              <w:t>0.13</w:t>
+            </w:r>
+          </w:p>
+        </w:tc>
+      </w:tr>
+    </w:tbl>
+    <w:p>
+      <w:r>
+        <w:t xml:space="preserve"> </w:t>
+      </w:r>
+    </w:p>
+    <w:p>
+      <w:pPr>
+        <w:pStyle w:val="Heading2"/>
+      </w:pPr>
+      <w:r>
+        <w:t xml:space="preserve">Experiment 1 </w:t>
+      </w:r>
+      <w:r>
+        <w:t>Participant-level Model Fits</w:t>
+      </w:r>
+      <w:r>
+        <w:t xml:space="preserve"> </w:t>
       </w:r>
     </w:p>
     <w:p>
@@ -38,10 +1442,20 @@
         <w:t xml:space="preserve">models were fit to data from each of the 36 participants individually. In the main text, we </w:t>
       </w:r>
       <w:r>
-        <w:t xml:space="preserve">compared the models’ summed AIC across participants. Table 1 shows the </w:t>
+        <w:t xml:space="preserve">compared the models’ summed AIC across participants. Table </w:t>
       </w:r>
       <w:r>
-        <w:t>AIC values on an individual level, as well as the transformed AIC weights. As with the summed AICs, this analysis reveals a quantitative preference for the Intrusion + Guess mode</w:t>
+        <w:t>2</w:t>
+      </w:r>
+      <w:r>
+        <w:t xml:space="preserve"> shows the </w:t>
+      </w:r>
+      <w:r>
+        <w:t xml:space="preserve">AIC values on an individual level, as well as the transformed AIC weights. As with the summed AICs, this analysis reveals a quantitative preference for the </w:t>
+      </w:r>
+      <w:r>
+        <w:lastRenderedPageBreak/>
+        <w:t>Intrusion + Guess mode</w:t>
       </w:r>
       <w:r>
         <w:t xml:space="preserve">l, which is preferred for 16 of the 36 participants, however there is a substantial degree of individual variability both in terms of which model is preferred and the margin by which it is preferred. </w:t>
@@ -101,7 +1515,7 @@
               <w:rPr>
                 <w:szCs w:val="24"/>
               </w:rPr>
-              <w:t>1</w:t>
+              <w:t>2</w:t>
             </w:r>
           </w:p>
           <w:p>
@@ -3854,7 +5268,6 @@
                 <w:color w:val="000000"/>
                 <w:szCs w:val="24"/>
               </w:rPr>
-              <w:lastRenderedPageBreak/>
               <w:t>21</w:t>
             </w:r>
           </w:p>
@@ -5841,6 +7254,7 @@
                 <w:color w:val="000000"/>
                 <w:szCs w:val="24"/>
               </w:rPr>
+              <w:lastRenderedPageBreak/>
               <w:t>33</w:t>
             </w:r>
           </w:p>
@@ -6534,24 +7948,136 @@
         <w:t>. Best fitting model for each participant is displayed in boldface.</w:t>
       </w:r>
     </w:p>
-    <w:p/>
+    <w:p>
+      <w:pPr>
+        <w:pStyle w:val="NoSpacing"/>
+      </w:pPr>
+    </w:p>
     <w:p>
       <w:pPr>
         <w:pStyle w:val="Heading2"/>
       </w:pPr>
       <w:r>
-        <w:t>Parameter Estimates of Models across Presentation Conditions</w:t>
+        <w:t xml:space="preserve">Additional </w:t>
       </w:r>
-    </w:p>
-    <w:p/>
-    <w:p>
-      <w:pPr>
-        <w:pStyle w:val="Heading2"/>
-      </w:pPr>
       <w:r>
         <w:t>Recentered Plots</w:t>
       </w:r>
     </w:p>
+    <w:p>
+      <w:r>
+        <w:tab/>
+        <w:t xml:space="preserve">In the main text, we </w:t>
+      </w:r>
+      <w:r>
+        <w:t xml:space="preserve">presented distributions of response errors, recentered on nontarget angles, conditioned on the temporal distance (lag) of the target and nontarget items. </w:t>
+      </w:r>
+      <w:r>
+        <w:t>The central tendency of the closer lags was greater than for distant lags, which indicated that temporally similar nontargets were more likely to intrude</w:t>
+      </w:r>
+      <w:r>
+        <w:t xml:space="preserve">. In Figure 1, we show recentered distributions conditioned on levels of spatial, semantic, and orthographic similarity, which are interpretable in the same way. We compare the model which incorporates each form of similarity with the Intrusion + Guessing model, which assumes no relationship between similarity and intrusion probability. </w:t>
+      </w:r>
+      <w:r>
+        <w:t>These recentered distributions are not diagnostic of differences between the models and were omitted from the main text.</w:t>
+      </w:r>
+    </w:p>
+    <w:p>
+      <w:pPr>
+        <w:pStyle w:val="Caption"/>
+        <w:keepNext/>
+      </w:pPr>
+      <w:r>
+        <w:t xml:space="preserve">Figure </w:t>
+      </w:r>
+      <w:fldSimple w:instr=" SEQ Figure \* ARABIC ">
+        <w:r>
+          <w:rPr>
+            <w:noProof/>
+          </w:rPr>
+          <w:t>1</w:t>
+        </w:r>
+      </w:fldSimple>
+    </w:p>
+    <w:p>
+      <w:pPr>
+        <w:rPr>
+          <w:i/>
+          <w:iCs/>
+        </w:rPr>
+      </w:pPr>
+      <w:r>
+        <w:rPr>
+          <w:i/>
+          <w:iCs/>
+        </w:rPr>
+        <w:t xml:space="preserve">Distributions of Response Error Recentered on </w:t>
+      </w:r>
+      <w:r>
+        <w:rPr>
+          <w:i/>
+          <w:iCs/>
+        </w:rPr>
+        <w:t>Levels of</w:t>
+      </w:r>
+      <w:r>
+        <w:rPr>
+          <w:i/>
+          <w:iCs/>
+        </w:rPr>
+        <w:t xml:space="preserve"> Similarity</w:t>
+      </w:r>
+    </w:p>
+    <w:p>
+      <w:r>
+        <w:rPr>
+          <w:noProof/>
+        </w:rPr>
+        <w:lastRenderedPageBreak/>
+        <w:drawing>
+          <wp:inline distT="0" distB="0" distL="0" distR="0" wp14:anchorId="308290C0" wp14:editId="318452D3">
+            <wp:extent cx="5943600" cy="4612005"/>
+            <wp:effectExtent l="0" t="0" r="0" b="0"/>
+            <wp:docPr id="1" name="Picture 1" descr="A picture containing diagram&#10;&#10;Description automatically generated"/>
+            <wp:cNvGraphicFramePr>
+              <a:graphicFrameLocks xmlns:a="http://schemas.openxmlformats.org/drawingml/2006/main" noChangeAspect="1"/>
+            </wp:cNvGraphicFramePr>
+            <a:graphic xmlns:a="http://schemas.openxmlformats.org/drawingml/2006/main">
+              <a:graphicData uri="http://schemas.openxmlformats.org/drawingml/2006/picture">
+                <pic:pic xmlns:pic="http://schemas.openxmlformats.org/drawingml/2006/picture">
+                  <pic:nvPicPr>
+                    <pic:cNvPr id="1" name="Picture 1" descr="A picture containing diagram&#10;&#10;Description automatically generated"/>
+                    <pic:cNvPicPr/>
+                  </pic:nvPicPr>
+                  <pic:blipFill>
+                    <a:blip r:embed="rId4" cstate="print">
+                      <a:extLst>
+                        <a:ext uri="{28A0092B-C50C-407E-A947-70E740481C1C}">
+                          <a14:useLocalDpi xmlns:a14="http://schemas.microsoft.com/office/drawing/2010/main" val="0"/>
+                        </a:ext>
+                      </a:extLst>
+                    </a:blip>
+                    <a:stretch>
+                      <a:fillRect/>
+                    </a:stretch>
+                  </pic:blipFill>
+                  <pic:spPr>
+                    <a:xfrm>
+                      <a:off x="0" y="0"/>
+                      <a:ext cx="5943600" cy="4612005"/>
+                    </a:xfrm>
+                    <a:prstGeom prst="rect">
+                      <a:avLst/>
+                    </a:prstGeom>
+                  </pic:spPr>
+                </pic:pic>
+              </a:graphicData>
+            </a:graphic>
+          </wp:inline>
+        </w:drawing>
+      </w:r>
+    </w:p>
+    <w:p/>
     <w:sectPr>
       <w:pgSz w:w="12240" w:h="15840"/>
       <w:pgMar w:top="1440" w:right="1440" w:bottom="1440" w:left="1440" w:header="720" w:footer="720" w:gutter="0"/>
@@ -6977,11 +8503,11 @@
     <w:autoRedefine/>
     <w:uiPriority w:val="9"/>
     <w:qFormat/>
-    <w:rsid w:val="00307223"/>
+    <w:rsid w:val="00EF6213"/>
     <w:pPr>
       <w:keepNext/>
       <w:keepLines/>
-      <w:spacing w:before="240" w:after="0" w:line="360" w:lineRule="auto"/>
+      <w:spacing w:before="240" w:after="0"/>
       <w:jc w:val="center"/>
       <w:outlineLvl w:val="0"/>
     </w:pPr>
@@ -7044,7 +8570,7 @@
     <w:basedOn w:val="DefaultParagraphFont"/>
     <w:link w:val="Heading1"/>
     <w:uiPriority w:val="9"/>
-    <w:rsid w:val="00307223"/>
+    <w:rsid w:val="00EF6213"/>
     <w:rPr>
       <w:rFonts w:ascii="Times New Roman" w:eastAsiaTheme="majorEastAsia" w:hAnsi="Times New Roman" w:cstheme="majorBidi"/>
       <w:b/>

</xml_diff>